<commit_message>
Agenda for 5/3/18 uploaded
</commit_message>
<xml_diff>
--- a/Meeting Documentation.docx
+++ b/Meeting Documentation.docx
@@ -381,23 +381,7 @@
                                       <w:rPr>
                                         <w:color w:val="FFFFFF" w:themeColor="background1"/>
                                       </w:rPr>
-                                      <w:t xml:space="preserve">This document contains the agenda for each meeting and whether the </w:t>
-                                    </w:r>
-                                    <w:proofErr w:type="spellStart"/>
-                                    <w:proofErr w:type="gramStart"/>
-                                    <w:r>
-                                      <w:rPr>
-                                        <w:color w:val="FFFFFF" w:themeColor="background1"/>
-                                      </w:rPr>
-                                      <w:t>task’s</w:t>
-                                    </w:r>
-                                    <w:proofErr w:type="spellEnd"/>
-                                    <w:proofErr w:type="gramEnd"/>
-                                    <w:r>
-                                      <w:rPr>
-                                        <w:color w:val="FFFFFF" w:themeColor="background1"/>
-                                      </w:rPr>
-                                      <w:t xml:space="preserve"> were complete</w:t>
+                                      <w:t>This document contains the agenda for each meeting and whether the task’s were complete</w:t>
                                     </w:r>
                                   </w:sdtContent>
                                 </w:sdt>
@@ -451,23 +435,7 @@
                                 <w:rPr>
                                   <w:color w:val="FFFFFF" w:themeColor="background1"/>
                                 </w:rPr>
-                                <w:t xml:space="preserve">This document contains the agenda for each meeting and whether the </w:t>
-                              </w:r>
-                              <w:proofErr w:type="spellStart"/>
-                              <w:proofErr w:type="gramStart"/>
-                              <w:r>
-                                <w:rPr>
-                                  <w:color w:val="FFFFFF" w:themeColor="background1"/>
-                                </w:rPr>
-                                <w:t>task’s</w:t>
-                              </w:r>
-                              <w:proofErr w:type="spellEnd"/>
-                              <w:proofErr w:type="gramEnd"/>
-                              <w:r>
-                                <w:rPr>
-                                  <w:color w:val="FFFFFF" w:themeColor="background1"/>
-                                </w:rPr>
-                                <w:t xml:space="preserve"> were complete</w:t>
+                                <w:t>This document contains the agenda for each meeting and whether the task’s were complete</w:t>
                               </w:r>
                             </w:sdtContent>
                           </w:sdt>
@@ -1151,8 +1119,6 @@
             <w:fldChar w:fldCharType="end"/>
           </w:r>
         </w:p>
-        <w:bookmarkStart w:id="0" w:name="_GoBack" w:displacedByCustomXml="next"/>
-        <w:bookmarkEnd w:id="0" w:displacedByCustomXml="next"/>
       </w:sdtContent>
     </w:sdt>
     <w:p>
@@ -1178,12 +1144,12 @@
       <w:pPr>
         <w:pStyle w:val="Heading1"/>
       </w:pPr>
-      <w:bookmarkStart w:id="1" w:name="_Toc507759123"/>
+      <w:bookmarkStart w:id="0" w:name="_Toc507759123"/>
       <w:r>
         <w:lastRenderedPageBreak/>
         <w:t>Meeting 23/2/18</w:t>
       </w:r>
-      <w:bookmarkEnd w:id="1"/>
+      <w:bookmarkEnd w:id="0"/>
     </w:p>
     <w:p>
       <w:r>
@@ -1212,19 +1178,11 @@
           <w:u w:val="single"/>
         </w:rPr>
       </w:pPr>
-      <w:proofErr w:type="gramStart"/>
       <w:r>
         <w:rPr>
           <w:u w:val="single"/>
         </w:rPr>
-        <w:t>End Result</w:t>
-      </w:r>
-      <w:proofErr w:type="gramEnd"/>
-      <w:r>
-        <w:rPr>
-          <w:u w:val="single"/>
-        </w:rPr>
-        <w:t>:</w:t>
+        <w:t>End Result:</w:t>
       </w:r>
     </w:p>
     <w:p>
@@ -1256,11 +1214,9 @@
       <w:r>
         <w:t xml:space="preserve">Project Proposal has been completed </w:t>
       </w:r>
-      <w:proofErr w:type="gramStart"/>
-      <w:r>
-        <w:t>with the exception of</w:t>
-      </w:r>
-      <w:proofErr w:type="gramEnd"/>
+      <w:r>
+        <w:t>except for</w:t>
+      </w:r>
       <w:r>
         <w:t xml:space="preserve"> the Project Dependencies and the impact of the project on other processes</w:t>
       </w:r>
@@ -1275,11 +1231,11 @@
       <w:pPr>
         <w:pStyle w:val="Heading1"/>
       </w:pPr>
-      <w:bookmarkStart w:id="2" w:name="_Toc507759124"/>
+      <w:bookmarkStart w:id="1" w:name="_Toc507759124"/>
       <w:r>
         <w:t>Meeting 2/3/18</w:t>
       </w:r>
-      <w:bookmarkEnd w:id="2"/>
+      <w:bookmarkEnd w:id="1"/>
       <w:r>
         <w:t xml:space="preserve"> </w:t>
       </w:r>
@@ -1311,20 +1267,83 @@
           <w:u w:val="single"/>
         </w:rPr>
       </w:pPr>
-      <w:proofErr w:type="gramStart"/>
       <w:r>
         <w:rPr>
           <w:u w:val="single"/>
         </w:rPr>
         <w:t>End Result</w:t>
       </w:r>
-      <w:proofErr w:type="gramEnd"/>
       <w:r>
         <w:rPr>
           <w:u w:val="single"/>
         </w:rPr>
         <w:t>:</w:t>
       </w:r>
+    </w:p>
+    <w:p>
+      <w:r>
+        <w:t>Individual</w:t>
+      </w:r>
+      <w:r>
+        <w:t xml:space="preserve"> Pitches Complete</w:t>
+      </w:r>
+    </w:p>
+    <w:p>
+      <w:r>
+        <w:t>First Draft Complete</w:t>
+      </w:r>
+    </w:p>
+    <w:p>
+      <w:r>
+        <w:t>Gantt Chart Reviewed</w:t>
+      </w:r>
+    </w:p>
+    <w:p>
+      <w:pPr>
+        <w:rPr>
+          <w:u w:val="single"/>
+        </w:rPr>
+      </w:pPr>
+    </w:p>
+    <w:p>
+      <w:pPr>
+        <w:pStyle w:val="Heading1"/>
+      </w:pPr>
+      <w:r>
+        <w:t>Meeting 5/03/18</w:t>
+      </w:r>
+    </w:p>
+    <w:p>
+      <w:r>
+        <w:t>Agenda:</w:t>
+      </w:r>
+    </w:p>
+    <w:p>
+      <w:r>
+        <w:t>Complete Pitch PowerPoint</w:t>
+      </w:r>
+    </w:p>
+    <w:p/>
+    <w:p>
+      <w:pPr>
+        <w:rPr>
+          <w:u w:val="single"/>
+        </w:rPr>
+      </w:pPr>
+      <w:r>
+        <w:rPr>
+          <w:u w:val="single"/>
+        </w:rPr>
+        <w:t>End Result</w:t>
+      </w:r>
+      <w:r>
+        <w:rPr>
+          <w:u w:val="single"/>
+        </w:rPr>
+        <w:t>:</w:t>
+      </w:r>
+      <w:bookmarkStart w:id="2" w:name="_GoBack"/>
+      <w:bookmarkEnd w:id="2"/>
     </w:p>
     <w:p>
       <w:pPr>
@@ -2358,7 +2377,7 @@
 </file>
 
 <file path=customXml/itemProps2.xml><?xml version="1.0" encoding="utf-8"?>
-<ds:datastoreItem xmlns:ds="http://schemas.openxmlformats.org/officeDocument/2006/customXml" ds:itemID="{EBBBEC78-D7C6-4C13-9983-417E42A03662}">
+<ds:datastoreItem xmlns:ds="http://schemas.openxmlformats.org/officeDocument/2006/customXml" ds:itemID="{E6052A99-94EF-4213-8A49-41D11F56A834}">
   <ds:schemaRefs>
     <ds:schemaRef ds:uri="http://schemas.openxmlformats.org/officeDocument/2006/bibliography"/>
   </ds:schemaRefs>

</xml_diff>